<commit_message>
Update Analysis Document V0.5.docx
</commit_message>
<xml_diff>
--- a/Documents/Analysis Document V0.5.docx
+++ b/Documents/Analysis Document V0.5.docx
@@ -1,6 +1,6 @@
 
 <file path=word/document.xml><?xml version="1.0" encoding="utf-8"?>
-<w:document xmlns:wpc="http://schemas.microsoft.com/office/word/2010/wordprocessingCanvas" xmlns:cx="http://schemas.microsoft.com/office/drawing/2014/chartex" xmlns:cx1="http://schemas.microsoft.com/office/drawing/2015/9/8/chartex" xmlns:cx2="http://schemas.microsoft.com/office/drawing/2015/10/21/chartex" xmlns:cx3="http://schemas.microsoft.com/office/drawing/2016/5/9/chartex" xmlns:cx4="http://schemas.microsoft.com/office/drawing/2016/5/10/chartex" xmlns:cx5="http://schemas.microsoft.com/office/drawing/2016/5/11/chartex" xmlns:cx6="http://schemas.microsoft.com/office/drawing/2016/5/12/chartex" xmlns:cx7="http://schemas.microsoft.com/office/drawing/2016/5/13/chartex" xmlns:cx8="http://schemas.microsoft.com/office/drawing/2016/5/14/chartex" xmlns:mc="http://schemas.openxmlformats.org/markup-compatibility/2006" xmlns:aink="http://schemas.microsoft.com/office/drawing/2016/ink" xmlns:am3d="http://schemas.microsoft.com/office/drawing/2017/model3d" xmlns:o="urn:schemas-microsoft-com:office:office" xmlns:oel="http://schemas.microsoft.com/office/2019/extlst" xmlns:r="http://schemas.openxmlformats.org/officeDocument/2006/relationships" xmlns:m="http://schemas.openxmlformats.org/officeDocument/2006/math" xmlns:v="urn:schemas-microsoft-com:vml" xmlns:wp14="http://schemas.microsoft.com/office/word/2010/wordprocessingDrawing" xmlns:wp="http://schemas.openxmlformats.org/drawingml/2006/wordprocessingDrawing" xmlns:w10="urn:schemas-microsoft-com:office:word" xmlns:w="http://schemas.openxmlformats.org/wordprocessingml/2006/main" xmlns:w14="http://schemas.microsoft.com/office/word/2010/wordml" xmlns:w15="http://schemas.microsoft.com/office/word/2012/wordml" xmlns:w16cex="http://schemas.microsoft.com/office/word/2018/wordml/cex" xmlns:w16cid="http://schemas.microsoft.com/office/word/2016/wordml/cid" xmlns:w16="http://schemas.microsoft.com/office/word/2018/wordml" xmlns:w16sdtdh="http://schemas.microsoft.com/office/word/2020/wordml/sdtdatahash" xmlns:w16se="http://schemas.microsoft.com/office/word/2015/wordml/symex" xmlns:wpg="http://schemas.microsoft.com/office/word/2010/wordprocessingGroup" xmlns:wpi="http://schemas.microsoft.com/office/word/2010/wordprocessingInk" xmlns:wne="http://schemas.microsoft.com/office/word/2006/wordml" xmlns:wps="http://schemas.microsoft.com/office/word/2010/wordprocessingShape" mc:Ignorable="w14 w15 w16se w16cid w16 w16cex w16sdtdh wp14">
+<w:document xmlns:wpc="http://schemas.microsoft.com/office/word/2010/wordprocessingCanvas" xmlns:cx="http://schemas.microsoft.com/office/drawing/2014/chartex" xmlns:cx1="http://schemas.microsoft.com/office/drawing/2015/9/8/chartex" xmlns:cx2="http://schemas.microsoft.com/office/drawing/2015/10/21/chartex" xmlns:cx3="http://schemas.microsoft.com/office/drawing/2016/5/9/chartex" xmlns:cx4="http://schemas.microsoft.com/office/drawing/2016/5/10/chartex" xmlns:cx5="http://schemas.microsoft.com/office/drawing/2016/5/11/chartex" xmlns:cx6="http://schemas.microsoft.com/office/drawing/2016/5/12/chartex" xmlns:cx7="http://schemas.microsoft.com/office/drawing/2016/5/13/chartex" xmlns:cx8="http://schemas.microsoft.com/office/drawing/2016/5/14/chartex" xmlns:mc="http://schemas.openxmlformats.org/markup-compatibility/2006" xmlns:aink="http://schemas.microsoft.com/office/drawing/2016/ink" xmlns:am3d="http://schemas.microsoft.com/office/drawing/2017/model3d" xmlns:o="urn:schemas-microsoft-com:office:office" xmlns:oel="http://schemas.microsoft.com/office/2019/extlst" xmlns:r="http://schemas.openxmlformats.org/officeDocument/2006/relationships" xmlns:m="http://schemas.openxmlformats.org/officeDocument/2006/math" xmlns:v="urn:schemas-microsoft-com:vml" xmlns:wp14="http://schemas.microsoft.com/office/word/2010/wordprocessingDrawing" xmlns:wp="http://schemas.openxmlformats.org/drawingml/2006/wordprocessingDrawing" xmlns:w10="urn:schemas-microsoft-com:office:word" xmlns:w="http://schemas.openxmlformats.org/wordprocessingml/2006/main" xmlns:w14="http://schemas.microsoft.com/office/word/2010/wordml" xmlns:w15="http://schemas.microsoft.com/office/word/2012/wordml" xmlns:w16cex="http://schemas.microsoft.com/office/word/2018/wordml/cex" xmlns:w16cid="http://schemas.microsoft.com/office/word/2016/wordml/cid" xmlns:w16="http://schemas.microsoft.com/office/word/2018/wordml" xmlns:w16du="http://schemas.microsoft.com/office/word/2023/wordml/word16du" xmlns:w16sdtdh="http://schemas.microsoft.com/office/word/2020/wordml/sdtdatahash" xmlns:w16se="http://schemas.microsoft.com/office/word/2015/wordml/symex" xmlns:wpg="http://schemas.microsoft.com/office/word/2010/wordprocessingGroup" xmlns:wpi="http://schemas.microsoft.com/office/word/2010/wordprocessingInk" xmlns:wne="http://schemas.microsoft.com/office/word/2006/wordml" xmlns:wps="http://schemas.microsoft.com/office/word/2010/wordprocessingShape" mc:Ignorable="w14 w15 w16se w16cid w16 w16cex w16sdtdh w16du wp14">
   <w:body>
     <w:p>
       <w:pPr>
@@ -342,7 +342,7 @@
           <w:r>
             <w:fldChar w:fldCharType="separate"/>
           </w:r>
-          <w:hyperlink w:anchor="_Toc167645693" w:history="1">
+          <w:hyperlink w:anchor="_Toc169638111" w:history="1">
             <w:r>
               <w:rPr>
                 <w:rStyle w:val="Hyperlink"/>
@@ -369,7 +369,7 @@
                 <w:noProof/>
                 <w:webHidden/>
               </w:rPr>
-              <w:instrText xml:space="preserve"> PAGEREF _Toc167645693 \h </w:instrText>
+              <w:instrText xml:space="preserve"> PAGEREF _Toc169638111 \h </w:instrText>
             </w:r>
             <w:r>
               <w:rPr>
@@ -413,7 +413,7 @@
               <w:szCs w:val="24"/>
             </w:rPr>
           </w:pPr>
-          <w:hyperlink w:anchor="_Toc167645694" w:history="1">
+          <w:hyperlink w:anchor="_Toc169638112" w:history="1">
             <w:r>
               <w:rPr>
                 <w:rStyle w:val="Hyperlink"/>
@@ -440,7 +440,7 @@
                 <w:noProof/>
                 <w:webHidden/>
               </w:rPr>
-              <w:instrText xml:space="preserve"> PAGEREF _Toc167645694 \h </w:instrText>
+              <w:instrText xml:space="preserve"> PAGEREF _Toc169638112 \h </w:instrText>
             </w:r>
             <w:r>
               <w:rPr>
@@ -484,7 +484,7 @@
               <w:szCs w:val="24"/>
             </w:rPr>
           </w:pPr>
-          <w:hyperlink w:anchor="_Toc167645695" w:history="1">
+          <w:hyperlink w:anchor="_Toc169638113" w:history="1">
             <w:r>
               <w:rPr>
                 <w:rStyle w:val="Hyperlink"/>
@@ -511,7 +511,7 @@
                 <w:noProof/>
                 <w:webHidden/>
               </w:rPr>
-              <w:instrText xml:space="preserve"> PAGEREF _Toc167645695 \h </w:instrText>
+              <w:instrText xml:space="preserve"> PAGEREF _Toc169638113 \h </w:instrText>
             </w:r>
             <w:r>
               <w:rPr>
@@ -555,7 +555,7 @@
               <w:szCs w:val="24"/>
             </w:rPr>
           </w:pPr>
-          <w:hyperlink w:anchor="_Toc167645696" w:history="1">
+          <w:hyperlink w:anchor="_Toc169638114" w:history="1">
             <w:r>
               <w:rPr>
                 <w:rStyle w:val="Hyperlink"/>
@@ -582,7 +582,7 @@
                 <w:noProof/>
                 <w:webHidden/>
               </w:rPr>
-              <w:instrText xml:space="preserve"> PAGEREF _Toc167645696 \h </w:instrText>
+              <w:instrText xml:space="preserve"> PAGEREF _Toc169638114 \h </w:instrText>
             </w:r>
             <w:r>
               <w:rPr>
@@ -626,7 +626,7 @@
               <w:szCs w:val="24"/>
             </w:rPr>
           </w:pPr>
-          <w:hyperlink w:anchor="_Toc167645697" w:history="1">
+          <w:hyperlink w:anchor="_Toc169638115" w:history="1">
             <w:r>
               <w:rPr>
                 <w:rStyle w:val="Hyperlink"/>
@@ -653,7 +653,7 @@
                 <w:noProof/>
                 <w:webHidden/>
               </w:rPr>
-              <w:instrText xml:space="preserve"> PAGEREF _Toc167645697 \h </w:instrText>
+              <w:instrText xml:space="preserve"> PAGEREF _Toc169638115 \h </w:instrText>
             </w:r>
             <w:r>
               <w:rPr>
@@ -697,7 +697,7 @@
               <w:szCs w:val="24"/>
             </w:rPr>
           </w:pPr>
-          <w:hyperlink w:anchor="_Toc167645698" w:history="1">
+          <w:hyperlink w:anchor="_Toc169638116" w:history="1">
             <w:r>
               <w:rPr>
                 <w:rStyle w:val="Hyperlink"/>
@@ -724,7 +724,7 @@
                 <w:noProof/>
                 <w:webHidden/>
               </w:rPr>
-              <w:instrText xml:space="preserve"> PAGEREF _Toc167645698 \h </w:instrText>
+              <w:instrText xml:space="preserve"> PAGEREF _Toc169638116 \h </w:instrText>
             </w:r>
             <w:r>
               <w:rPr>
@@ -768,7 +768,7 @@
               <w:szCs w:val="24"/>
             </w:rPr>
           </w:pPr>
-          <w:hyperlink w:anchor="_Toc167645699" w:history="1">
+          <w:hyperlink w:anchor="_Toc169638117" w:history="1">
             <w:r>
               <w:rPr>
                 <w:rStyle w:val="Hyperlink"/>
@@ -795,7 +795,7 @@
                 <w:noProof/>
                 <w:webHidden/>
               </w:rPr>
-              <w:instrText xml:space="preserve"> PAGEREF _Toc167645699 \h </w:instrText>
+              <w:instrText xml:space="preserve"> PAGEREF _Toc169638117 \h </w:instrText>
             </w:r>
             <w:r>
               <w:rPr>
@@ -839,7 +839,7 @@
               <w:szCs w:val="24"/>
             </w:rPr>
           </w:pPr>
-          <w:hyperlink w:anchor="_Toc167645700" w:history="1">
+          <w:hyperlink w:anchor="_Toc169638118" w:history="1">
             <w:r>
               <w:rPr>
                 <w:rStyle w:val="Hyperlink"/>
@@ -866,7 +866,7 @@
                 <w:noProof/>
                 <w:webHidden/>
               </w:rPr>
-              <w:instrText xml:space="preserve"> PAGEREF _Toc167645700 \h </w:instrText>
+              <w:instrText xml:space="preserve"> PAGEREF _Toc169638118 \h </w:instrText>
             </w:r>
             <w:r>
               <w:rPr>
@@ -910,7 +910,7 @@
               <w:szCs w:val="24"/>
             </w:rPr>
           </w:pPr>
-          <w:hyperlink w:anchor="_Toc167645701" w:history="1">
+          <w:hyperlink w:anchor="_Toc169638119" w:history="1">
             <w:r>
               <w:rPr>
                 <w:rStyle w:val="Hyperlink"/>
@@ -937,7 +937,7 @@
                 <w:noProof/>
                 <w:webHidden/>
               </w:rPr>
-              <w:instrText xml:space="preserve"> PAGEREF _Toc167645701 \h </w:instrText>
+              <w:instrText xml:space="preserve"> PAGEREF _Toc169638119 \h </w:instrText>
             </w:r>
             <w:r>
               <w:rPr>
@@ -981,7 +981,7 @@
               <w:szCs w:val="24"/>
             </w:rPr>
           </w:pPr>
-          <w:hyperlink w:anchor="_Toc167645702" w:history="1">
+          <w:hyperlink w:anchor="_Toc169638120" w:history="1">
             <w:r>
               <w:rPr>
                 <w:rStyle w:val="Hyperlink"/>
@@ -1008,7 +1008,7 @@
                 <w:noProof/>
                 <w:webHidden/>
               </w:rPr>
-              <w:instrText xml:space="preserve"> PAGEREF _Toc167645702 \h </w:instrText>
+              <w:instrText xml:space="preserve"> PAGEREF _Toc169638120 \h </w:instrText>
             </w:r>
             <w:r>
               <w:rPr>
@@ -1052,7 +1052,7 @@
               <w:szCs w:val="24"/>
             </w:rPr>
           </w:pPr>
-          <w:hyperlink w:anchor="_Toc167645703" w:history="1">
+          <w:hyperlink w:anchor="_Toc169638121" w:history="1">
             <w:r>
               <w:rPr>
                 <w:rStyle w:val="Hyperlink"/>
@@ -1079,7 +1079,7 @@
                 <w:noProof/>
                 <w:webHidden/>
               </w:rPr>
-              <w:instrText xml:space="preserve"> PAGEREF _Toc167645703 \h </w:instrText>
+              <w:instrText xml:space="preserve"> PAGEREF _Toc169638121 \h </w:instrText>
             </w:r>
             <w:r>
               <w:rPr>
@@ -1123,7 +1123,7 @@
               <w:szCs w:val="24"/>
             </w:rPr>
           </w:pPr>
-          <w:hyperlink w:anchor="_Toc167645704" w:history="1">
+          <w:hyperlink w:anchor="_Toc169638122" w:history="1">
             <w:r>
               <w:rPr>
                 <w:rStyle w:val="Hyperlink"/>
@@ -1150,7 +1150,7 @@
                 <w:noProof/>
                 <w:webHidden/>
               </w:rPr>
-              <w:instrText xml:space="preserve"> PAGEREF _Toc167645704 \h </w:instrText>
+              <w:instrText xml:space="preserve"> PAGEREF _Toc169638122 \h </w:instrText>
             </w:r>
             <w:r>
               <w:rPr>
@@ -1194,7 +1194,7 @@
               <w:szCs w:val="24"/>
             </w:rPr>
           </w:pPr>
-          <w:hyperlink w:anchor="_Toc167645705" w:history="1">
+          <w:hyperlink w:anchor="_Toc169638123" w:history="1">
             <w:r>
               <w:rPr>
                 <w:rStyle w:val="Hyperlink"/>
@@ -1221,7 +1221,7 @@
                 <w:noProof/>
                 <w:webHidden/>
               </w:rPr>
-              <w:instrText xml:space="preserve"> PAGEREF _Toc167645705 \h </w:instrText>
+              <w:instrText xml:space="preserve"> PAGEREF _Toc169638123 \h </w:instrText>
             </w:r>
             <w:r>
               <w:rPr>
@@ -1265,7 +1265,7 @@
               <w:szCs w:val="24"/>
             </w:rPr>
           </w:pPr>
-          <w:hyperlink w:anchor="_Toc167645706" w:history="1">
+          <w:hyperlink w:anchor="_Toc169638124" w:history="1">
             <w:r>
               <w:rPr>
                 <w:rStyle w:val="Hyperlink"/>
@@ -1292,7 +1292,7 @@
                 <w:noProof/>
                 <w:webHidden/>
               </w:rPr>
-              <w:instrText xml:space="preserve"> PAGEREF _Toc167645706 \h </w:instrText>
+              <w:instrText xml:space="preserve"> PAGEREF _Toc169638124 \h </w:instrText>
             </w:r>
             <w:r>
               <w:rPr>
@@ -1336,7 +1336,7 @@
               <w:szCs w:val="24"/>
             </w:rPr>
           </w:pPr>
-          <w:hyperlink w:anchor="_Toc167645707" w:history="1">
+          <w:hyperlink w:anchor="_Toc169638125" w:history="1">
             <w:r>
               <w:rPr>
                 <w:rStyle w:val="Hyperlink"/>
@@ -1363,7 +1363,7 @@
                 <w:noProof/>
                 <w:webHidden/>
               </w:rPr>
-              <w:instrText xml:space="preserve"> PAGEREF _Toc167645707 \h </w:instrText>
+              <w:instrText xml:space="preserve"> PAGEREF _Toc169638125 \h </w:instrText>
             </w:r>
             <w:r>
               <w:rPr>
@@ -1407,7 +1407,7 @@
               <w:szCs w:val="24"/>
             </w:rPr>
           </w:pPr>
-          <w:hyperlink w:anchor="_Toc167645708" w:history="1">
+          <w:hyperlink w:anchor="_Toc169638126" w:history="1">
             <w:r>
               <w:rPr>
                 <w:rStyle w:val="Hyperlink"/>
@@ -1434,7 +1434,7 @@
                 <w:noProof/>
                 <w:webHidden/>
               </w:rPr>
-              <w:instrText xml:space="preserve"> PAGEREF _Toc167645708 \h </w:instrText>
+              <w:instrText xml:space="preserve"> PAGEREF _Toc169638126 \h </w:instrText>
             </w:r>
             <w:r>
               <w:rPr>
@@ -1478,7 +1478,7 @@
               <w:szCs w:val="24"/>
             </w:rPr>
           </w:pPr>
-          <w:hyperlink w:anchor="_Toc167645709" w:history="1">
+          <w:hyperlink w:anchor="_Toc169638127" w:history="1">
             <w:r>
               <w:rPr>
                 <w:rStyle w:val="Hyperlink"/>
@@ -1505,7 +1505,7 @@
                 <w:noProof/>
                 <w:webHidden/>
               </w:rPr>
-              <w:instrText xml:space="preserve"> PAGEREF _Toc167645709 \h </w:instrText>
+              <w:instrText xml:space="preserve"> PAGEREF _Toc169638127 \h </w:instrText>
             </w:r>
             <w:r>
               <w:rPr>
@@ -1549,7 +1549,7 @@
               <w:szCs w:val="24"/>
             </w:rPr>
           </w:pPr>
-          <w:hyperlink w:anchor="_Toc167645710" w:history="1">
+          <w:hyperlink w:anchor="_Toc169638128" w:history="1">
             <w:r>
               <w:rPr>
                 <w:rStyle w:val="Hyperlink"/>
@@ -1576,7 +1576,7 @@
                 <w:noProof/>
                 <w:webHidden/>
               </w:rPr>
-              <w:instrText xml:space="preserve"> PAGEREF _Toc167645710 \h </w:instrText>
+              <w:instrText xml:space="preserve"> PAGEREF _Toc169638128 \h </w:instrText>
             </w:r>
             <w:r>
               <w:rPr>
@@ -1620,7 +1620,7 @@
               <w:szCs w:val="24"/>
             </w:rPr>
           </w:pPr>
-          <w:hyperlink w:anchor="_Toc167645711" w:history="1">
+          <w:hyperlink w:anchor="_Toc169638129" w:history="1">
             <w:r>
               <w:rPr>
                 <w:rStyle w:val="Hyperlink"/>
@@ -1647,7 +1647,7 @@
                 <w:noProof/>
                 <w:webHidden/>
               </w:rPr>
-              <w:instrText xml:space="preserve"> PAGEREF _Toc167645711 \h </w:instrText>
+              <w:instrText xml:space="preserve"> PAGEREF _Toc169638129 \h </w:instrText>
             </w:r>
             <w:r>
               <w:rPr>
@@ -1691,7 +1691,7 @@
               <w:szCs w:val="24"/>
             </w:rPr>
           </w:pPr>
-          <w:hyperlink w:anchor="_Toc167645712" w:history="1">
+          <w:hyperlink w:anchor="_Toc169638130" w:history="1">
             <w:r>
               <w:rPr>
                 <w:rStyle w:val="Hyperlink"/>
@@ -1718,7 +1718,7 @@
                 <w:noProof/>
                 <w:webHidden/>
               </w:rPr>
-              <w:instrText xml:space="preserve"> PAGEREF _Toc167645712 \h </w:instrText>
+              <w:instrText xml:space="preserve"> PAGEREF _Toc169638130 \h </w:instrText>
             </w:r>
             <w:r>
               <w:rPr>
@@ -1762,7 +1762,7 @@
               <w:szCs w:val="24"/>
             </w:rPr>
           </w:pPr>
-          <w:hyperlink w:anchor="_Toc167645713" w:history="1">
+          <w:hyperlink w:anchor="_Toc169638131" w:history="1">
             <w:r>
               <w:rPr>
                 <w:rStyle w:val="Hyperlink"/>
@@ -1789,7 +1789,7 @@
                 <w:noProof/>
                 <w:webHidden/>
               </w:rPr>
-              <w:instrText xml:space="preserve"> PAGEREF _Toc167645713 \h </w:instrText>
+              <w:instrText xml:space="preserve"> PAGEREF _Toc169638131 \h </w:instrText>
             </w:r>
             <w:r>
               <w:rPr>
@@ -1833,7 +1833,7 @@
               <w:szCs w:val="24"/>
             </w:rPr>
           </w:pPr>
-          <w:hyperlink w:anchor="_Toc167645714" w:history="1">
+          <w:hyperlink w:anchor="_Toc169638132" w:history="1">
             <w:r>
               <w:rPr>
                 <w:rStyle w:val="Hyperlink"/>
@@ -1860,7 +1860,7 @@
                 <w:noProof/>
                 <w:webHidden/>
               </w:rPr>
-              <w:instrText xml:space="preserve"> PAGEREF _Toc167645714 \h </w:instrText>
+              <w:instrText xml:space="preserve"> PAGEREF _Toc169638132 \h </w:instrText>
             </w:r>
             <w:r>
               <w:rPr>
@@ -1904,7 +1904,7 @@
               <w:szCs w:val="24"/>
             </w:rPr>
           </w:pPr>
-          <w:hyperlink w:anchor="_Toc167645715" w:history="1">
+          <w:hyperlink w:anchor="_Toc169638133" w:history="1">
             <w:r>
               <w:rPr>
                 <w:rStyle w:val="Hyperlink"/>
@@ -1931,7 +1931,7 @@
                 <w:noProof/>
                 <w:webHidden/>
               </w:rPr>
-              <w:instrText xml:space="preserve"> PAGEREF _Toc167645715 \h </w:instrText>
+              <w:instrText xml:space="preserve"> PAGEREF _Toc169638133 \h </w:instrText>
             </w:r>
             <w:r>
               <w:rPr>
@@ -1952,6 +1952,219 @@
                 <w:webHidden/>
               </w:rPr>
               <w:t>18</w:t>
+            </w:r>
+            <w:r>
+              <w:rPr>
+                <w:noProof/>
+                <w:webHidden/>
+              </w:rPr>
+              <w:fldChar w:fldCharType="end"/>
+            </w:r>
+          </w:hyperlink>
+        </w:p>
+        <w:p>
+          <w:pPr>
+            <w:pStyle w:val="TOC3"/>
+            <w:tabs>
+              <w:tab w:val="right" w:leader="dot" w:pos="9396"/>
+            </w:tabs>
+            <w:rPr>
+              <w:rFonts w:eastAsiaTheme="minorEastAsia"/>
+              <w:noProof/>
+              <w:sz w:val="24"/>
+              <w:szCs w:val="24"/>
+            </w:rPr>
+          </w:pPr>
+          <w:hyperlink w:anchor="_Toc169638134" w:history="1">
+            <w:r>
+              <w:rPr>
+                <w:rStyle w:val="Hyperlink"/>
+                <w:noProof/>
+              </w:rPr>
+              <w:t>Amazon Web Services (AWS)</w:t>
+            </w:r>
+            <w:r>
+              <w:rPr>
+                <w:noProof/>
+                <w:webHidden/>
+              </w:rPr>
+              <w:tab/>
+            </w:r>
+            <w:r>
+              <w:rPr>
+                <w:noProof/>
+                <w:webHidden/>
+              </w:rPr>
+              <w:fldChar w:fldCharType="begin"/>
+            </w:r>
+            <w:r>
+              <w:rPr>
+                <w:noProof/>
+                <w:webHidden/>
+              </w:rPr>
+              <w:instrText xml:space="preserve"> PAGEREF _Toc169638134 \h </w:instrText>
+            </w:r>
+            <w:r>
+              <w:rPr>
+                <w:noProof/>
+                <w:webHidden/>
+              </w:rPr>
+            </w:r>
+            <w:r>
+              <w:rPr>
+                <w:noProof/>
+                <w:webHidden/>
+              </w:rPr>
+              <w:fldChar w:fldCharType="separate"/>
+            </w:r>
+            <w:r>
+              <w:rPr>
+                <w:noProof/>
+                <w:webHidden/>
+              </w:rPr>
+              <w:t>18</w:t>
+            </w:r>
+            <w:r>
+              <w:rPr>
+                <w:noProof/>
+                <w:webHidden/>
+              </w:rPr>
+              <w:fldChar w:fldCharType="end"/>
+            </w:r>
+          </w:hyperlink>
+        </w:p>
+        <w:p>
+          <w:pPr>
+            <w:pStyle w:val="TOC3"/>
+            <w:tabs>
+              <w:tab w:val="right" w:leader="dot" w:pos="9396"/>
+            </w:tabs>
+            <w:rPr>
+              <w:rFonts w:eastAsiaTheme="minorEastAsia"/>
+              <w:noProof/>
+              <w:sz w:val="24"/>
+              <w:szCs w:val="24"/>
+            </w:rPr>
+          </w:pPr>
+          <w:hyperlink w:anchor="_Toc169638135" w:history="1">
+            <w:r>
+              <w:rPr>
+                <w:rStyle w:val="Hyperlink"/>
+                <w:noProof/>
+              </w:rPr>
+              <w:t>Database connection</w:t>
+            </w:r>
+            <w:r>
+              <w:rPr>
+                <w:noProof/>
+                <w:webHidden/>
+              </w:rPr>
+              <w:tab/>
+            </w:r>
+            <w:r>
+              <w:rPr>
+                <w:noProof/>
+                <w:webHidden/>
+              </w:rPr>
+              <w:fldChar w:fldCharType="begin"/>
+            </w:r>
+            <w:r>
+              <w:rPr>
+                <w:noProof/>
+                <w:webHidden/>
+              </w:rPr>
+              <w:instrText xml:space="preserve"> PAGEREF _Toc169638135 \h </w:instrText>
+            </w:r>
+            <w:r>
+              <w:rPr>
+                <w:noProof/>
+                <w:webHidden/>
+              </w:rPr>
+            </w:r>
+            <w:r>
+              <w:rPr>
+                <w:noProof/>
+                <w:webHidden/>
+              </w:rPr>
+              <w:fldChar w:fldCharType="separate"/>
+            </w:r>
+            <w:r>
+              <w:rPr>
+                <w:noProof/>
+                <w:webHidden/>
+              </w:rPr>
+              <w:t>19</w:t>
+            </w:r>
+            <w:r>
+              <w:rPr>
+                <w:noProof/>
+                <w:webHidden/>
+              </w:rPr>
+              <w:fldChar w:fldCharType="end"/>
+            </w:r>
+          </w:hyperlink>
+        </w:p>
+        <w:p>
+          <w:pPr>
+            <w:pStyle w:val="TOC3"/>
+            <w:tabs>
+              <w:tab w:val="right" w:leader="dot" w:pos="9396"/>
+            </w:tabs>
+            <w:rPr>
+              <w:rFonts w:eastAsiaTheme="minorEastAsia"/>
+              <w:noProof/>
+              <w:sz w:val="24"/>
+              <w:szCs w:val="24"/>
+            </w:rPr>
+          </w:pPr>
+          <w:hyperlink w:anchor="_Toc169638136" w:history="1">
+            <w:r>
+              <w:rPr>
+                <w:rStyle w:val="Hyperlink"/>
+                <w:noProof/>
+              </w:rPr>
+              <w:t>Evidence</w:t>
+            </w:r>
+            <w:r>
+              <w:rPr>
+                <w:noProof/>
+                <w:webHidden/>
+              </w:rPr>
+              <w:tab/>
+            </w:r>
+            <w:r>
+              <w:rPr>
+                <w:noProof/>
+                <w:webHidden/>
+              </w:rPr>
+              <w:fldChar w:fldCharType="begin"/>
+            </w:r>
+            <w:r>
+              <w:rPr>
+                <w:noProof/>
+                <w:webHidden/>
+              </w:rPr>
+              <w:instrText xml:space="preserve"> PAGEREF _Toc169638136 \h </w:instrText>
+            </w:r>
+            <w:r>
+              <w:rPr>
+                <w:noProof/>
+                <w:webHidden/>
+              </w:rPr>
+            </w:r>
+            <w:r>
+              <w:rPr>
+                <w:noProof/>
+                <w:webHidden/>
+              </w:rPr>
+              <w:fldChar w:fldCharType="separate"/>
+            </w:r>
+            <w:r>
+              <w:rPr>
+                <w:noProof/>
+                <w:webHidden/>
+              </w:rPr>
+              <w:t>19</w:t>
             </w:r>
             <w:r>
               <w:rPr>
@@ -1983,7 +2196,7 @@
       <w:pPr>
         <w:pStyle w:val="Heading1"/>
       </w:pPr>
-      <w:bookmarkStart w:id="0" w:name="_Toc167645693"/>
+      <w:bookmarkStart w:id="0" w:name="_Toc169638111"/>
       <w:r>
         <w:lastRenderedPageBreak/>
         <w:t>Context</w:t>
@@ -2053,7 +2266,7 @@
       <w:pPr>
         <w:pStyle w:val="Heading1"/>
       </w:pPr>
-      <w:bookmarkStart w:id="1" w:name="_Toc167645694"/>
+      <w:bookmarkStart w:id="1" w:name="_Toc169638112"/>
       <w:r>
         <w:t>User story</w:t>
       </w:r>
@@ -2220,7 +2433,7 @@
       <w:pPr>
         <w:pStyle w:val="Heading2"/>
       </w:pPr>
-      <w:bookmarkStart w:id="2" w:name="_Toc167645695"/>
+      <w:bookmarkStart w:id="2" w:name="_Toc169638113"/>
       <w:r>
         <w:t>User story 1</w:t>
       </w:r>
@@ -2321,7 +2534,7 @@
       <w:pPr>
         <w:pStyle w:val="Heading2"/>
       </w:pPr>
-      <w:bookmarkStart w:id="3" w:name="_Toc167645696"/>
+      <w:bookmarkStart w:id="3" w:name="_Toc169638114"/>
       <w:r>
         <w:lastRenderedPageBreak/>
         <w:t xml:space="preserve">User story </w:t>
@@ -2396,7 +2609,7 @@
       <w:pPr>
         <w:pStyle w:val="Heading2"/>
       </w:pPr>
-      <w:bookmarkStart w:id="4" w:name="_Toc167645697"/>
+      <w:bookmarkStart w:id="4" w:name="_Toc169638115"/>
       <w:r>
         <w:t xml:space="preserve">User story </w:t>
       </w:r>
@@ -2470,7 +2683,7 @@
       <w:pPr>
         <w:pStyle w:val="Heading2"/>
       </w:pPr>
-      <w:bookmarkStart w:id="5" w:name="_Toc167645698"/>
+      <w:bookmarkStart w:id="5" w:name="_Toc169638116"/>
       <w:r>
         <w:t xml:space="preserve">User story </w:t>
       </w:r>
@@ -2594,15 +2807,15 @@
       <w:pPr>
         <w:pStyle w:val="Heading2"/>
       </w:pPr>
-      <w:bookmarkStart w:id="7" w:name="_Toc167645699"/>
-      <w:bookmarkStart w:id="8" w:name="_Hlk160696180"/>
+      <w:bookmarkStart w:id="7" w:name="_Hlk160696180"/>
+      <w:bookmarkStart w:id="8" w:name="_Toc169638117"/>
       <w:r>
         <w:t xml:space="preserve">User story </w:t>
       </w:r>
       <w:r>
         <w:t>5</w:t>
       </w:r>
-      <w:bookmarkEnd w:id="7"/>
+      <w:bookmarkEnd w:id="8"/>
     </w:p>
     <w:p>
       <w:r>
@@ -2683,13 +2896,13 @@
         <w:t>It displays the answer I picked.</w:t>
       </w:r>
     </w:p>
-    <w:bookmarkEnd w:id="8"/>
+    <w:bookmarkEnd w:id="7"/>
     <w:p/>
     <w:p>
       <w:pPr>
         <w:pStyle w:val="Heading2"/>
       </w:pPr>
-      <w:bookmarkStart w:id="9" w:name="_Toc167645700"/>
+      <w:bookmarkStart w:id="9" w:name="_Toc169638118"/>
       <w:r>
         <w:t xml:space="preserve">User story </w:t>
       </w:r>
@@ -2850,7 +3063,7 @@
       <w:pPr>
         <w:pStyle w:val="Heading2"/>
       </w:pPr>
-      <w:bookmarkStart w:id="10" w:name="_Toc167645701"/>
+      <w:bookmarkStart w:id="10" w:name="_Toc169638119"/>
       <w:r>
         <w:t xml:space="preserve">User story </w:t>
       </w:r>
@@ -2954,7 +3167,7 @@
       <w:pPr>
         <w:pStyle w:val="Heading2"/>
       </w:pPr>
-      <w:bookmarkStart w:id="11" w:name="_Toc167645702"/>
+      <w:bookmarkStart w:id="11" w:name="_Toc169638120"/>
       <w:r>
         <w:t xml:space="preserve">User story </w:t>
       </w:r>
@@ -3035,15 +3248,15 @@
       <w:pPr>
         <w:pStyle w:val="Heading2"/>
       </w:pPr>
-      <w:bookmarkStart w:id="12" w:name="_Toc167645703"/>
-      <w:bookmarkStart w:id="13" w:name="_Hlk160799348"/>
+      <w:bookmarkStart w:id="12" w:name="_Hlk160799348"/>
+      <w:bookmarkStart w:id="13" w:name="_Toc169638121"/>
       <w:r>
         <w:t xml:space="preserve">User story </w:t>
       </w:r>
       <w:r>
         <w:t>9</w:t>
       </w:r>
-      <w:bookmarkEnd w:id="12"/>
+      <w:bookmarkEnd w:id="13"/>
     </w:p>
     <w:p>
       <w:r>
@@ -3087,7 +3300,7 @@
         <w:t>Acceptance Criteria</w:t>
       </w:r>
     </w:p>
-    <w:bookmarkEnd w:id="13"/>
+    <w:bookmarkEnd w:id="12"/>
     <w:p>
       <w:pPr>
         <w:pStyle w:val="ListParagraph"/>
@@ -3123,7 +3336,7 @@
       <w:pPr>
         <w:pStyle w:val="Heading2"/>
       </w:pPr>
-      <w:bookmarkStart w:id="14" w:name="_Toc167645704"/>
+      <w:bookmarkStart w:id="14" w:name="_Toc169638122"/>
       <w:r>
         <w:t>User story 10</w:t>
       </w:r>
@@ -3235,7 +3448,7 @@
       <w:pPr>
         <w:pStyle w:val="Heading2"/>
       </w:pPr>
-      <w:bookmarkStart w:id="16" w:name="_Toc167645705"/>
+      <w:bookmarkStart w:id="16" w:name="_Toc169638123"/>
       <w:r>
         <w:t xml:space="preserve">User story </w:t>
       </w:r>
@@ -3297,15 +3510,15 @@
       <w:pPr>
         <w:pStyle w:val="Heading2"/>
       </w:pPr>
-      <w:bookmarkStart w:id="17" w:name="_Toc167645706"/>
-      <w:bookmarkStart w:id="18" w:name="_Hlk160801358"/>
+      <w:bookmarkStart w:id="17" w:name="_Hlk160801358"/>
+      <w:bookmarkStart w:id="18" w:name="_Toc169638124"/>
       <w:r>
         <w:t>User story 1</w:t>
       </w:r>
       <w:r>
         <w:t>2</w:t>
       </w:r>
-      <w:bookmarkEnd w:id="17"/>
+      <w:bookmarkEnd w:id="18"/>
     </w:p>
     <w:p>
       <w:r>
@@ -3361,7 +3574,7 @@
         <w:t>Acceptance Criteria</w:t>
       </w:r>
     </w:p>
-    <w:bookmarkEnd w:id="18"/>
+    <w:bookmarkEnd w:id="17"/>
     <w:p>
       <w:pPr>
         <w:pStyle w:val="ListParagraph"/>
@@ -3403,15 +3616,15 @@
       <w:pPr>
         <w:pStyle w:val="Heading2"/>
       </w:pPr>
-      <w:bookmarkStart w:id="19" w:name="_Toc167645707"/>
-      <w:bookmarkStart w:id="20" w:name="_Hlk160801642"/>
+      <w:bookmarkStart w:id="19" w:name="_Hlk160801642"/>
+      <w:bookmarkStart w:id="20" w:name="_Toc169638125"/>
       <w:r>
         <w:t>User story 1</w:t>
       </w:r>
       <w:r>
         <w:t>3</w:t>
       </w:r>
-      <w:bookmarkEnd w:id="19"/>
+      <w:bookmarkEnd w:id="20"/>
     </w:p>
     <w:p>
       <w:r>
@@ -3455,7 +3668,7 @@
         <w:t>Acceptance Criteria</w:t>
       </w:r>
     </w:p>
-    <w:bookmarkEnd w:id="20"/>
+    <w:bookmarkEnd w:id="19"/>
     <w:p>
       <w:pPr>
         <w:pStyle w:val="ListParagraph"/>
@@ -3497,7 +3710,7 @@
       <w:pPr>
         <w:pStyle w:val="Heading2"/>
       </w:pPr>
-      <w:bookmarkStart w:id="21" w:name="_Toc167645708"/>
+      <w:bookmarkStart w:id="21" w:name="_Toc169638126"/>
       <w:r>
         <w:t>User story 1</w:t>
       </w:r>
@@ -3583,7 +3796,7 @@
       <w:pPr>
         <w:pStyle w:val="Heading2"/>
       </w:pPr>
-      <w:bookmarkStart w:id="22" w:name="_Toc167645709"/>
+      <w:bookmarkStart w:id="22" w:name="_Toc169638127"/>
       <w:r>
         <w:t>User story 1</w:t>
       </w:r>
@@ -3664,7 +3877,7 @@
       <w:pPr>
         <w:pStyle w:val="Heading2"/>
       </w:pPr>
-      <w:bookmarkStart w:id="23" w:name="_Toc167645710"/>
+      <w:bookmarkStart w:id="23" w:name="_Toc169638128"/>
       <w:r>
         <w:t>User story 1</w:t>
       </w:r>
@@ -3738,7 +3951,7 @@
       <w:pPr>
         <w:pStyle w:val="Heading1"/>
       </w:pPr>
-      <w:bookmarkStart w:id="24" w:name="_Toc167645711"/>
+      <w:bookmarkStart w:id="24" w:name="_Toc169638129"/>
       <w:r>
         <w:t>Non-Functional requirements</w:t>
       </w:r>
@@ -3871,7 +4084,7 @@
       <w:pPr>
         <w:pStyle w:val="Heading1"/>
       </w:pPr>
-      <w:bookmarkStart w:id="26" w:name="_Toc167645712"/>
+      <w:bookmarkStart w:id="26" w:name="_Toc169638130"/>
       <w:r>
         <w:lastRenderedPageBreak/>
         <w:t>Wireframe</w:t>
@@ -4489,7 +4702,7 @@
       <w:pPr>
         <w:pStyle w:val="Heading1"/>
       </w:pPr>
-      <w:bookmarkStart w:id="27" w:name="_Toc167645713"/>
+      <w:bookmarkStart w:id="27" w:name="_Toc169638131"/>
       <w:r>
         <w:t>Cloud</w:t>
       </w:r>
@@ -4516,7 +4729,7 @@
       <w:pPr>
         <w:pStyle w:val="Heading2"/>
       </w:pPr>
-      <w:bookmarkStart w:id="28" w:name="_Toc167645714"/>
+      <w:bookmarkStart w:id="28" w:name="_Toc169638132"/>
       <w:r>
         <w:t>Kubernetes</w:t>
       </w:r>
@@ -4834,7 +5047,7 @@
       <w:pPr>
         <w:pStyle w:val="Heading2"/>
       </w:pPr>
-      <w:bookmarkStart w:id="29" w:name="_Toc167645715"/>
+      <w:bookmarkStart w:id="29" w:name="_Toc169638133"/>
       <w:r>
         <w:t>Cloud service providers</w:t>
       </w:r>
@@ -4891,13 +5104,29 @@
       <w:pPr>
         <w:pStyle w:val="Heading3"/>
       </w:pPr>
+      <w:bookmarkStart w:id="30" w:name="_Toc169638134"/>
       <w:r>
         <w:t>Amazon Web Services (AWS)</w:t>
       </w:r>
-    </w:p>
-    <w:p>
-      <w:r>
-        <w:t>Offers 3 types of free trier.</w:t>
+      <w:bookmarkEnd w:id="30"/>
+    </w:p>
+    <w:p>
+      <w:r>
+        <w:t>I’m going with Amazon Web Services (AWS) because it’s good cloud service and it o</w:t>
+      </w:r>
+      <w:r>
+        <w:t xml:space="preserve">ffers 3 </w:t>
+      </w:r>
+      <w:proofErr w:type="gramStart"/>
+      <w:r>
+        <w:t>types</w:t>
+      </w:r>
+      <w:proofErr w:type="gramEnd"/>
+      <w:r>
+        <w:t xml:space="preserve"> </w:t>
+      </w:r>
+      <w:r>
+        <w:t>free tiers depending on the service:</w:t>
       </w:r>
     </w:p>
     <w:p>
@@ -4909,21 +5138,16 @@
         </w:numPr>
       </w:pPr>
       <w:r>
-        <w:rPr>
-          <w:b/>
-          <w:bCs/>
-        </w:rPr>
         <w:t>Free trail</w:t>
       </w:r>
       <w:r>
-        <w:rPr>
-          <w:b/>
-          <w:bCs/>
-        </w:rPr>
-        <w:t xml:space="preserve">: </w:t>
-      </w:r>
-      <w:r>
-        <w:t>offers short free trail period.</w:t>
+        <w:t xml:space="preserve"> that</w:t>
+      </w:r>
+      <w:r>
+        <w:t xml:space="preserve"> offers short free trail period</w:t>
+      </w:r>
+      <w:r>
+        <w:t>.</w:t>
       </w:r>
     </w:p>
     <w:p>
@@ -4933,24 +5157,12 @@
           <w:ilvl w:val="0"/>
           <w:numId w:val="13"/>
         </w:numPr>
-        <w:rPr>
-          <w:b/>
-          <w:bCs/>
-        </w:rPr>
-      </w:pPr>
-      <w:r>
-        <w:rPr>
-          <w:b/>
-          <w:bCs/>
-        </w:rPr>
+      </w:pPr>
+      <w:r>
         <w:t>12 months free</w:t>
       </w:r>
       <w:r>
-        <w:rPr>
-          <w:b/>
-          <w:bCs/>
-        </w:rPr>
-        <w:t xml:space="preserve">: </w:t>
+        <w:t>.</w:t>
       </w:r>
     </w:p>
     <w:p>
@@ -4960,24 +5172,97 @@
           <w:ilvl w:val="0"/>
           <w:numId w:val="13"/>
         </w:numPr>
-        <w:rPr>
-          <w:b/>
-          <w:bCs/>
-        </w:rPr>
-      </w:pPr>
-      <w:r>
-        <w:rPr>
-          <w:b/>
-          <w:bCs/>
-        </w:rPr>
+      </w:pPr>
+      <w:r>
         <w:t>Always free</w:t>
       </w:r>
       <w:r>
-        <w:rPr>
-          <w:b/>
-          <w:bCs/>
-        </w:rPr>
-        <w:t>:</w:t>
+        <w:t>.</w:t>
+      </w:r>
+    </w:p>
+    <w:p/>
+    <w:p>
+      <w:r>
+        <w:t xml:space="preserve">I use Amazon Elastic Kubernetes Service (EKS) to create a cluster and a tool called </w:t>
+      </w:r>
+      <w:r>
+        <w:t>“</w:t>
+      </w:r>
+      <w:proofErr w:type="spellStart"/>
+      <w:r>
+        <w:t>eksctl</w:t>
+      </w:r>
+      <w:proofErr w:type="spellEnd"/>
+      <w:r>
+        <w:t>”</w:t>
+      </w:r>
+      <w:r>
+        <w:t xml:space="preserve"> to manage it. </w:t>
+      </w:r>
+      <w:r>
+        <w:t>“</w:t>
+      </w:r>
+      <w:proofErr w:type="spellStart"/>
+      <w:r>
+        <w:t>Eksctl</w:t>
+      </w:r>
+      <w:proofErr w:type="spellEnd"/>
+      <w:r>
+        <w:t>”</w:t>
+      </w:r>
+      <w:r>
+        <w:t xml:space="preserve"> simplifies the creation, management, and deletion of EKS clusters, reducing the amount of manual configuration and setup required. I also use Amazon </w:t>
+      </w:r>
+      <w:proofErr w:type="spellStart"/>
+      <w:r>
+        <w:t>CloudShell</w:t>
+      </w:r>
+      <w:proofErr w:type="spellEnd"/>
+      <w:r>
+        <w:t xml:space="preserve"> to create the cluster from the command line in the cloud, so I don’t have to download anything on my personal computer. Additionally, I use Ingress NGINX to manage the ingress controller, so I don’t have to manage it myself.</w:t>
+      </w:r>
+    </w:p>
+    <w:p>
+      <w:pPr>
+        <w:pStyle w:val="Heading3"/>
+      </w:pPr>
+      <w:bookmarkStart w:id="31" w:name="_Toc169638135"/>
+      <w:r>
+        <w:lastRenderedPageBreak/>
+        <w:t>Database connection</w:t>
+      </w:r>
+      <w:bookmarkEnd w:id="31"/>
+    </w:p>
+    <w:p>
+      <w:r>
+        <w:t>To implement the connection from Kubernetes to a MySQL database, I have decided to use AWS RDS (Relational Database Service) to connect the EKS cluster. Amazon RDS for MySQL is a managed database service that makes it easy to set up, operate, and scale a MySQL database in the cloud.</w:t>
+      </w:r>
+    </w:p>
+    <w:p>
+      <w:r>
+        <w:t>To verify if the connection to the RDS is working, I used MySQL Workbench to test it. I made the RDS instance public, configured the security group of the RDS, and adjusted the inbound and outbound rules of the associated security group to allow custom TCP port 3306. This configuration enables the connection to MySQL Workbench. However, for production environments, it's advisable to set the RDS instance to private.</w:t>
+      </w:r>
+      <w:r>
+        <w:t xml:space="preserve"> </w:t>
+      </w:r>
+      <w:r>
+        <w:t>This enhances security, ensures compliance with regulations, and protects sensitive data from unauthorized access.</w:t>
+      </w:r>
+    </w:p>
+    <w:p/>
+    <w:p>
+      <w:pPr>
+        <w:pStyle w:val="Heading3"/>
+      </w:pPr>
+      <w:bookmarkStart w:id="32" w:name="_Toc169638136"/>
+      <w:r>
+        <w:t>Evidence</w:t>
+      </w:r>
+      <w:bookmarkEnd w:id="32"/>
+    </w:p>
+    <w:p>
+      <w:r>
+        <w:t>Here is how it works.</w:t>
       </w:r>
     </w:p>
     <w:p/>
@@ -4994,7 +5279,7 @@
 </file>
 
 <file path=word/numbering.xml><?xml version="1.0" encoding="utf-8"?>
-<w:numbering xmlns:wpc="http://schemas.microsoft.com/office/word/2010/wordprocessingCanvas" xmlns:cx="http://schemas.microsoft.com/office/drawing/2014/chartex" xmlns:cx1="http://schemas.microsoft.com/office/drawing/2015/9/8/chartex" xmlns:cx2="http://schemas.microsoft.com/office/drawing/2015/10/21/chartex" xmlns:cx3="http://schemas.microsoft.com/office/drawing/2016/5/9/chartex" xmlns:cx4="http://schemas.microsoft.com/office/drawing/2016/5/10/chartex" xmlns:cx5="http://schemas.microsoft.com/office/drawing/2016/5/11/chartex" xmlns:cx6="http://schemas.microsoft.com/office/drawing/2016/5/12/chartex" xmlns:cx7="http://schemas.microsoft.com/office/drawing/2016/5/13/chartex" xmlns:cx8="http://schemas.microsoft.com/office/drawing/2016/5/14/chartex" xmlns:mc="http://schemas.openxmlformats.org/markup-compatibility/2006" xmlns:aink="http://schemas.microsoft.com/office/drawing/2016/ink" xmlns:am3d="http://schemas.microsoft.com/office/drawing/2017/model3d" xmlns:o="urn:schemas-microsoft-com:office:office" xmlns:oel="http://schemas.microsoft.com/office/2019/extlst" xmlns:r="http://schemas.openxmlformats.org/officeDocument/2006/relationships" xmlns:m="http://schemas.openxmlformats.org/officeDocument/2006/math" xmlns:v="urn:schemas-microsoft-com:vml" xmlns:wp14="http://schemas.microsoft.com/office/word/2010/wordprocessingDrawing" xmlns:wp="http://schemas.openxmlformats.org/drawingml/2006/wordprocessingDrawing" xmlns:w10="urn:schemas-microsoft-com:office:word" xmlns:w="http://schemas.openxmlformats.org/wordprocessingml/2006/main" xmlns:w14="http://schemas.microsoft.com/office/word/2010/wordml" xmlns:w15="http://schemas.microsoft.com/office/word/2012/wordml" xmlns:w16cex="http://schemas.microsoft.com/office/word/2018/wordml/cex" xmlns:w16cid="http://schemas.microsoft.com/office/word/2016/wordml/cid" xmlns:w16="http://schemas.microsoft.com/office/word/2018/wordml" xmlns:w16sdtdh="http://schemas.microsoft.com/office/word/2020/wordml/sdtdatahash" xmlns:w16se="http://schemas.microsoft.com/office/word/2015/wordml/symex" xmlns:wpg="http://schemas.microsoft.com/office/word/2010/wordprocessingGroup" xmlns:wpi="http://schemas.microsoft.com/office/word/2010/wordprocessingInk" xmlns:wne="http://schemas.microsoft.com/office/word/2006/wordml" xmlns:wps="http://schemas.microsoft.com/office/word/2010/wordprocessingShape" mc:Ignorable="w14 w15 w16se w16cid w16 w16cex w16sdtdh wp14">
+<w:numbering xmlns:wpc="http://schemas.microsoft.com/office/word/2010/wordprocessingCanvas" xmlns:cx="http://schemas.microsoft.com/office/drawing/2014/chartex" xmlns:cx1="http://schemas.microsoft.com/office/drawing/2015/9/8/chartex" xmlns:cx2="http://schemas.microsoft.com/office/drawing/2015/10/21/chartex" xmlns:cx3="http://schemas.microsoft.com/office/drawing/2016/5/9/chartex" xmlns:cx4="http://schemas.microsoft.com/office/drawing/2016/5/10/chartex" xmlns:cx5="http://schemas.microsoft.com/office/drawing/2016/5/11/chartex" xmlns:cx6="http://schemas.microsoft.com/office/drawing/2016/5/12/chartex" xmlns:cx7="http://schemas.microsoft.com/office/drawing/2016/5/13/chartex" xmlns:cx8="http://schemas.microsoft.com/office/drawing/2016/5/14/chartex" xmlns:mc="http://schemas.openxmlformats.org/markup-compatibility/2006" xmlns:aink="http://schemas.microsoft.com/office/drawing/2016/ink" xmlns:am3d="http://schemas.microsoft.com/office/drawing/2017/model3d" xmlns:o="urn:schemas-microsoft-com:office:office" xmlns:oel="http://schemas.microsoft.com/office/2019/extlst" xmlns:r="http://schemas.openxmlformats.org/officeDocument/2006/relationships" xmlns:m="http://schemas.openxmlformats.org/officeDocument/2006/math" xmlns:v="urn:schemas-microsoft-com:vml" xmlns:wp14="http://schemas.microsoft.com/office/word/2010/wordprocessingDrawing" xmlns:wp="http://schemas.openxmlformats.org/drawingml/2006/wordprocessingDrawing" xmlns:w10="urn:schemas-microsoft-com:office:word" xmlns:w="http://schemas.openxmlformats.org/wordprocessingml/2006/main" xmlns:w14="http://schemas.microsoft.com/office/word/2010/wordml" xmlns:w15="http://schemas.microsoft.com/office/word/2012/wordml" xmlns:w16cex="http://schemas.microsoft.com/office/word/2018/wordml/cex" xmlns:w16cid="http://schemas.microsoft.com/office/word/2016/wordml/cid" xmlns:w16="http://schemas.microsoft.com/office/word/2018/wordml" xmlns:w16du="http://schemas.microsoft.com/office/word/2023/wordml/word16du" xmlns:w16sdtdh="http://schemas.microsoft.com/office/word/2020/wordml/sdtdatahash" xmlns:w16se="http://schemas.microsoft.com/office/word/2015/wordml/symex" xmlns:wpg="http://schemas.microsoft.com/office/word/2010/wordprocessingGroup" xmlns:wpi="http://schemas.microsoft.com/office/word/2010/wordprocessingInk" xmlns:wne="http://schemas.microsoft.com/office/word/2006/wordml" xmlns:wps="http://schemas.microsoft.com/office/word/2010/wordprocessingShape" mc:Ignorable="w14 w15 w16se w16cid w16 w16cex w16sdtdh w16du wp14">
   <w:abstractNum w:abstractNumId="0" w15:restartNumberingAfterBreak="0">
     <w:nsid w:val="010415D3"/>
     <w:multiLevelType w:val="hybridMultilevel"/>
@@ -6507,7 +6792,7 @@
 </file>
 
 <file path=word/styles.xml><?xml version="1.0" encoding="utf-8"?>
-<w:styles xmlns:mc="http://schemas.openxmlformats.org/markup-compatibility/2006" xmlns:r="http://schemas.openxmlformats.org/officeDocument/2006/relationships" xmlns:w="http://schemas.openxmlformats.org/wordprocessingml/2006/main" xmlns:w14="http://schemas.microsoft.com/office/word/2010/wordml" xmlns:w15="http://schemas.microsoft.com/office/word/2012/wordml" xmlns:w16cex="http://schemas.microsoft.com/office/word/2018/wordml/cex" xmlns:w16cid="http://schemas.microsoft.com/office/word/2016/wordml/cid" xmlns:w16="http://schemas.microsoft.com/office/word/2018/wordml" xmlns:w16sdtdh="http://schemas.microsoft.com/office/word/2020/wordml/sdtdatahash" xmlns:w16se="http://schemas.microsoft.com/office/word/2015/wordml/symex" mc:Ignorable="w14 w15 w16se w16cid w16 w16cex w16sdtdh">
+<w:styles xmlns:mc="http://schemas.openxmlformats.org/markup-compatibility/2006" xmlns:r="http://schemas.openxmlformats.org/officeDocument/2006/relationships" xmlns:w="http://schemas.openxmlformats.org/wordprocessingml/2006/main" xmlns:w14="http://schemas.microsoft.com/office/word/2010/wordml" xmlns:w15="http://schemas.microsoft.com/office/word/2012/wordml" xmlns:w16cex="http://schemas.microsoft.com/office/word/2018/wordml/cex" xmlns:w16cid="http://schemas.microsoft.com/office/word/2016/wordml/cid" xmlns:w16="http://schemas.microsoft.com/office/word/2018/wordml" xmlns:w16du="http://schemas.microsoft.com/office/word/2023/wordml/word16du" xmlns:w16sdtdh="http://schemas.microsoft.com/office/word/2020/wordml/sdtdatahash" xmlns:w16se="http://schemas.microsoft.com/office/word/2015/wordml/symex" mc:Ignorable="w14 w15 w16se w16cid w16 w16cex w16sdtdh w16du">
   <w:docDefaults>
     <w:rPrDefault>
       <w:rPr>

</xml_diff>